<commit_message>
Final version of documents for milestone 1
</commit_message>
<xml_diff>
--- a/milestone1/Mockup Summary.docx
+++ b/milestone1/Mockup Summary.docx
@@ -5,7 +5,18 @@
     <w:p>
       <w:r>
         <w:tab/>
-        <w:t>The mockup provided (mockup.pdf</w:t>
+        <w:t>The mockup provided (</w:t>
+      </w:r>
+      <w:r>
+        <w:t>VisualizationMockU</w:t>
+      </w:r>
+      <w:bookmarkStart w:id="0" w:name="_GoBack"/>
+      <w:bookmarkEnd w:id="0"/>
+      <w:r>
+        <w:t>p</w:t>
+      </w:r>
+      <w:r>
+        <w:t>.pdf</w:t>
       </w:r>
       <w:r>
         <w:t xml:space="preserve">) is a sketch of a variety of features we had considered when brainstorming for this project. It is not a proposed design for a single webpage but rather a series of wireframes for features that could be displayed in a variety of configurations throughout the site. The data will of course be dynamic, with options such as representatives to compare and legislative categories provided to the user for more direct, relevant analysis. </w:t>
@@ -35,8 +46,6 @@
       <w:r>
         <w:t xml:space="preserve">such as the one showing Congressional trends over time. </w:t>
       </w:r>
-      <w:bookmarkStart w:id="0" w:name="_GoBack"/>
-      <w:bookmarkEnd w:id="0"/>
     </w:p>
     <w:sectPr>
       <w:pgSz w:w="12240" w:h="15840"/>

</xml_diff>